<commit_message>
fix : correction cahier des charges
</commit_message>
<xml_diff>
--- a/conception/Cahier des charges.docx
+++ b/conception/Cahier des charges.docx
@@ -7,9 +7,18 @@
         <w:pStyle w:val="Titre1"/>
       </w:pPr>
       <w:r>
-        <w:t>Cahier des charges : construction d’un squeleton e-commerce</w:t>
-      </w:r>
-    </w:p>
+        <w:t xml:space="preserve">Cahier des charges : construction d’un </w:t>
+      </w:r>
+      <w:proofErr w:type="spellStart"/>
+      <w:r>
+        <w:t>squeleton</w:t>
+      </w:r>
+      <w:proofErr w:type="spellEnd"/>
+      <w:r>
+        <w:t xml:space="preserve"> e-commerce</w:t>
+      </w:r>
+    </w:p>
+    <w:p/>
     <w:p/>
     <w:p>
       <w:pPr>
@@ -127,7 +136,15 @@
         <w:t>maitre de stage</w:t>
       </w:r>
       <w:r>
-        <w:t xml:space="preserve"> voudrait concevoir un squeleton </w:t>
+        <w:t xml:space="preserve"> voudrait concevoir un </w:t>
+      </w:r>
+      <w:proofErr w:type="spellStart"/>
+      <w:r>
+        <w:t>squeleton</w:t>
+      </w:r>
+      <w:proofErr w:type="spellEnd"/>
+      <w:r>
+        <w:t xml:space="preserve"> </w:t>
       </w:r>
       <w:r>
         <w:t>e-commerce</w:t>
@@ -136,6 +153,7 @@
         <w:t xml:space="preserve"> type </w:t>
       </w:r>
       <w:hyperlink r:id="rId5" w:history="1">
+        <w:proofErr w:type="spellStart"/>
         <w:r>
           <w:rPr>
             <w:rStyle w:val="Lienhypertexte"/>
@@ -148,17 +166,28 @@
           </w:rPr>
           <w:t>ylius</w:t>
         </w:r>
+        <w:proofErr w:type="spellEnd"/>
       </w:hyperlink>
       <w:r>
-        <w:t xml:space="preserve"> avec le framework </w:t>
+        <w:t xml:space="preserve"> avec le </w:t>
+      </w:r>
+      <w:proofErr w:type="spellStart"/>
+      <w:r>
+        <w:t>framework</w:t>
+      </w:r>
+      <w:proofErr w:type="spellEnd"/>
+      <w:r>
+        <w:t xml:space="preserve"> </w:t>
       </w:r>
       <w:hyperlink r:id="rId6" w:history="1">
+        <w:proofErr w:type="spellStart"/>
         <w:r>
           <w:rPr>
             <w:rStyle w:val="Lienhypertexte"/>
           </w:rPr>
           <w:t>Laravel</w:t>
         </w:r>
+        <w:proofErr w:type="spellEnd"/>
       </w:hyperlink>
       <w:r>
         <w:t xml:space="preserve"> lui permettant de fournir rapidement une application fonctionnelle et clé en main.</w:t>
@@ -179,14 +208,56 @@
     </w:p>
     <w:p>
       <w:r>
-        <w:t xml:space="preserve">Ce « template » sera un site e-commerce générique permettant la mise en production rapide via des modules activable et personnalisable. Il permet d’éviter des outils </w:t>
-      </w:r>
-      <w:r>
-        <w:t>complexe à modifier/personnaliser. La différence par rapports aux autres e-commerce déjà présent sur le marché est que le développeur maitrise déjà le framework Laravel et connaitra l’arborescence de son application.</w:t>
+        <w:t>Ce « </w:t>
+      </w:r>
+      <w:proofErr w:type="spellStart"/>
+      <w:r>
+        <w:t>template</w:t>
+      </w:r>
+      <w:proofErr w:type="spellEnd"/>
+      <w:r>
+        <w:t xml:space="preserve"> » sera un site e-commerce générique permettant la mise en production rapide via des modules activable et personnalisable. Il permet d’éviter des outils </w:t>
+      </w:r>
+      <w:r>
+        <w:t xml:space="preserve">complexe à modifier/personnaliser. La différence par rapports aux autres e-commerce déjà présent sur le marché est que le développeur maitrise déjà le </w:t>
+      </w:r>
+      <w:proofErr w:type="spellStart"/>
+      <w:r>
+        <w:t>framework</w:t>
+      </w:r>
+      <w:proofErr w:type="spellEnd"/>
+      <w:r>
+        <w:t xml:space="preserve"> </w:t>
+      </w:r>
+      <w:proofErr w:type="spellStart"/>
+      <w:r>
+        <w:t>Laravel</w:t>
+      </w:r>
+      <w:proofErr w:type="spellEnd"/>
+      <w:r>
+        <w:t xml:space="preserve"> et connaitra l’arborescence de son application.</w:t>
       </w:r>
       <w:r>
         <w:br/>
-        <w:t>Un acteur Super Admin permettra de modifier le branding afin de modifier le visuel et le développeur pourra modifier le code source afin de concevoir un frontend correspondant a ses clients.</w:t>
+        <w:t xml:space="preserve">Un acteur Super Admin permettra de modifier le </w:t>
+      </w:r>
+      <w:proofErr w:type="spellStart"/>
+      <w:r>
+        <w:t>branding</w:t>
+      </w:r>
+      <w:proofErr w:type="spellEnd"/>
+      <w:r>
+        <w:t xml:space="preserve"> afin de modifier le visuel et le développeur pourra modifier le code source afin de concevoir un frontend correspondant </w:t>
+      </w:r>
+      <w:proofErr w:type="spellStart"/>
+      <w:proofErr w:type="gramStart"/>
+      <w:r>
+        <w:t>a</w:t>
+      </w:r>
+      <w:proofErr w:type="spellEnd"/>
+      <w:proofErr w:type="gramEnd"/>
+      <w:r>
+        <w:t xml:space="preserve"> ses clients.</w:t>
       </w:r>
       <w:r>
         <w:br/>
@@ -276,8 +347,13 @@
         </w:numPr>
       </w:pPr>
       <w:r>
-        <w:t>Modification du branding</w:t>
-      </w:r>
+        <w:t xml:space="preserve">Modification du </w:t>
+      </w:r>
+      <w:proofErr w:type="spellStart"/>
+      <w:r>
+        <w:t>branding</w:t>
+      </w:r>
+      <w:proofErr w:type="spellEnd"/>
       <w:r>
         <w:rPr>
           <w:color w:val="FF0000"/>
@@ -757,8 +833,16 @@
         <w:rPr>
           <w:color w:val="FF0000"/>
         </w:rPr>
-        <w:t xml:space="preserve"> cette catégorie est gérée via un crud</w:t>
-      </w:r>
+        <w:t xml:space="preserve"> cette catégorie est gérée via un </w:t>
+      </w:r>
+      <w:proofErr w:type="spellStart"/>
+      <w:r>
+        <w:rPr>
+          <w:color w:val="FF0000"/>
+        </w:rPr>
+        <w:t>crud</w:t>
+      </w:r>
+      <w:proofErr w:type="spellEnd"/>
     </w:p>
     <w:p>
       <w:pPr>
@@ -948,20 +1032,38 @@
       </w:r>
       <w:r>
         <w:br/>
-        <w:t xml:space="preserve">Backend : L’application sera développée en PHP (version 8) avec le framework </w:t>
+        <w:t xml:space="preserve">Backend : L’application sera développée en PHP (version 8) avec le </w:t>
+      </w:r>
+      <w:proofErr w:type="spellStart"/>
+      <w:r>
+        <w:t>framework</w:t>
+      </w:r>
+      <w:proofErr w:type="spellEnd"/>
+      <w:r>
+        <w:t xml:space="preserve"> </w:t>
       </w:r>
       <w:hyperlink r:id="rId10" w:history="1">
+        <w:proofErr w:type="spellStart"/>
         <w:r>
           <w:rPr>
             <w:rStyle w:val="Lienhypertexte"/>
           </w:rPr>
           <w:t>Laravel</w:t>
         </w:r>
+        <w:proofErr w:type="spellEnd"/>
       </w:hyperlink>
     </w:p>
     <w:p>
       <w:r>
-        <w:t>SGDB : Mysql sera la base de données communiquant avec le site mais toute les SGDB seront supportée</w:t>
+        <w:t xml:space="preserve">SGDB : </w:t>
+      </w:r>
+      <w:proofErr w:type="spellStart"/>
+      <w:r>
+        <w:t>Mysql</w:t>
+      </w:r>
+      <w:proofErr w:type="spellEnd"/>
+      <w:r>
+        <w:t xml:space="preserve"> sera la base de données communiquant avec le site mais toute les SGDB seront supportée</w:t>
       </w:r>
     </w:p>
     <w:p>
@@ -1001,31 +1103,48 @@
     </w:p>
     <w:p>
       <w:r>
-        <w:t>Le style utilisera la technologie Scss permettant de transpiler et d’organiser le Css</w:t>
-      </w:r>
+        <w:t xml:space="preserve">Le style utilisera la technologie </w:t>
+      </w:r>
+      <w:proofErr w:type="spellStart"/>
+      <w:r>
+        <w:t>Scss</w:t>
+      </w:r>
+      <w:proofErr w:type="spellEnd"/>
+      <w:r>
+        <w:t xml:space="preserve"> permettant de transpiler et d’organiser le </w:t>
+      </w:r>
+      <w:proofErr w:type="spellStart"/>
+      <w:r>
+        <w:t>Css</w:t>
+      </w:r>
+      <w:proofErr w:type="spellEnd"/>
     </w:p>
     <w:p>
       <w:r>
         <w:t xml:space="preserve">Méthode de paiement : Le service </w:t>
       </w:r>
       <w:hyperlink r:id="rId12" w:history="1">
+        <w:proofErr w:type="spellStart"/>
         <w:r>
           <w:rPr>
             <w:rStyle w:val="Lienhypertexte"/>
           </w:rPr>
           <w:t>Stripe</w:t>
         </w:r>
+        <w:proofErr w:type="spellEnd"/>
       </w:hyperlink>
       <w:r>
         <w:t xml:space="preserve"> ou le service </w:t>
       </w:r>
       <w:hyperlink r:id="rId13" w:history="1">
+        <w:proofErr w:type="spellStart"/>
         <w:r>
           <w:rPr>
             <w:rStyle w:val="Lienhypertexte"/>
           </w:rPr>
           <w:t>Adyen</w:t>
         </w:r>
+        <w:proofErr w:type="spellEnd"/>
       </w:hyperlink>
       <w:r>
         <w:t xml:space="preserve"> conviendrait parfaitement pour ce projet</w:t>
@@ -1036,7 +1155,15 @@
         <w:t>Hébergement</w:t>
       </w:r>
       <w:r>
-        <w:t> : Puisque c’est un template de base il n’y a pas d’hébergement</w:t>
+        <w:t xml:space="preserve"> : Puisque c’est un </w:t>
+      </w:r>
+      <w:proofErr w:type="spellStart"/>
+      <w:r>
+        <w:t>template</w:t>
+      </w:r>
+      <w:proofErr w:type="spellEnd"/>
+      <w:r>
+        <w:t xml:space="preserve"> de base il n’y a pas d’hébergement</w:t>
       </w:r>
       <w:r>
         <w:t xml:space="preserve"> mais pour les clients il sera hébergé sur un Debian avec un serveur web </w:t>
@@ -1058,12 +1185,14 @@
         <w:t xml:space="preserve"> du code source : </w:t>
       </w:r>
       <w:hyperlink r:id="rId15" w:history="1">
+        <w:proofErr w:type="spellStart"/>
         <w:r>
           <w:rPr>
             <w:rStyle w:val="Lienhypertexte"/>
           </w:rPr>
           <w:t>Github</w:t>
         </w:r>
+        <w:proofErr w:type="spellEnd"/>
       </w:hyperlink>
       <w:r>
         <w:t xml:space="preserve"> est la plateforme idéale pour héberger le projet</w:t>
@@ -1092,9 +1221,11 @@
           <w:numId w:val="7"/>
         </w:numPr>
       </w:pPr>
+      <w:proofErr w:type="spellStart"/>
       <w:r>
         <w:t>Homepage</w:t>
       </w:r>
+      <w:proofErr w:type="spellEnd"/>
     </w:p>
     <w:p>
       <w:pPr>

</xml_diff>

<commit_message>
fix : final fix FAT INNER JOIN
fix mcd + mld
fix create with cart products relation
fix insert cart products queries
fix queries, add better inner join
</commit_message>
<xml_diff>
--- a/conception/Cahier des charges.docx
+++ b/conception/Cahier des charges.docx
@@ -876,10 +876,10 @@
           <w:noProof/>
         </w:rPr>
         <w:drawing>
-          <wp:inline distT="0" distB="0" distL="0" distR="0" wp14:anchorId="00D4C891" wp14:editId="732C7850">
-            <wp:extent cx="1994194" cy="6871728"/>
-            <wp:effectExtent l="0" t="0" r="6350" b="5715"/>
-            <wp:docPr id="5" name="Image 5"/>
+          <wp:inline distT="0" distB="0" distL="0" distR="0" wp14:anchorId="67427E54" wp14:editId="27ECE46E">
+            <wp:extent cx="2770826" cy="6229350"/>
+            <wp:effectExtent l="0" t="0" r="0" b="0"/>
+            <wp:docPr id="2" name="Image 2"/>
             <wp:cNvGraphicFramePr>
               <a:graphicFrameLocks xmlns:a="http://schemas.openxmlformats.org/drawingml/2006/main" noChangeAspect="1"/>
             </wp:cNvGraphicFramePr>
@@ -887,17 +887,780 @@
               <a:graphicData uri="http://schemas.openxmlformats.org/drawingml/2006/picture">
                 <pic:pic xmlns:pic="http://schemas.openxmlformats.org/drawingml/2006/picture">
                   <pic:nvPicPr>
-                    <pic:cNvPr id="5" name="Image 5"/>
-                    <pic:cNvPicPr/>
+                    <pic:cNvPr id="0" name="Picture 2"/>
+                    <pic:cNvPicPr>
+                      <a:picLocks noChangeAspect="1" noChangeArrowheads="1"/>
+                    </pic:cNvPicPr>
                   </pic:nvPicPr>
                   <pic:blipFill>
-                    <a:blip r:embed="rId7" cstate="print">
+                    <a:blip r:embed="rId7">
                       <a:extLst>
                         <a:ext uri="{28A0092B-C50C-407E-A947-70E740481C1C}">
                           <a14:useLocalDpi xmlns:a14="http://schemas.microsoft.com/office/drawing/2010/main" val="0"/>
                         </a:ext>
                       </a:extLst>
                     </a:blip>
+                    <a:srcRect/>
+                    <a:stretch>
+                      <a:fillRect/>
+                    </a:stretch>
+                  </pic:blipFill>
+                  <pic:spPr bwMode="auto">
+                    <a:xfrm>
+                      <a:off x="0" y="0"/>
+                      <a:ext cx="2782423" cy="6255423"/>
+                    </a:xfrm>
+                    <a:prstGeom prst="rect">
+                      <a:avLst/>
+                    </a:prstGeom>
+                    <a:noFill/>
+                    <a:ln>
+                      <a:noFill/>
+                    </a:ln>
+                  </pic:spPr>
+                </pic:pic>
+              </a:graphicData>
+            </a:graphic>
+          </wp:inline>
+        </w:drawing>
+      </w:r>
+      <w:r>
+        <w:br w:type="page"/>
+      </w:r>
+    </w:p>
+    <w:p>
+      <w:pPr>
+        <w:pStyle w:val="Titre2"/>
+        <w:numPr>
+          <w:ilvl w:val="0"/>
+          <w:numId w:val="8"/>
+        </w:numPr>
+      </w:pPr>
+      <w:r>
+        <w:lastRenderedPageBreak/>
+        <w:t>Contraintes techniques</w:t>
+      </w:r>
+    </w:p>
+    <w:p>
+      <w:r>
+        <w:t>Langages utilisés :</w:t>
+      </w:r>
+      <w:r>
+        <w:br/>
+        <w:t xml:space="preserve">Backend : L’application sera développée en PHP (version 8) avec le </w:t>
+      </w:r>
+      <w:proofErr w:type="spellStart"/>
+      <w:r>
+        <w:t>framework</w:t>
+      </w:r>
+      <w:proofErr w:type="spellEnd"/>
+      <w:r>
+        <w:t xml:space="preserve"> </w:t>
+      </w:r>
+      <w:hyperlink r:id="rId8" w:history="1">
+        <w:proofErr w:type="spellStart"/>
+        <w:r>
+          <w:rPr>
+            <w:rStyle w:val="Lienhypertexte"/>
+          </w:rPr>
+          <w:t>Laravel</w:t>
+        </w:r>
+        <w:proofErr w:type="spellEnd"/>
+      </w:hyperlink>
+    </w:p>
+    <w:p>
+      <w:r>
+        <w:t xml:space="preserve">SGDB : </w:t>
+      </w:r>
+      <w:proofErr w:type="spellStart"/>
+      <w:r>
+        <w:t>Mysql</w:t>
+      </w:r>
+      <w:proofErr w:type="spellEnd"/>
+      <w:r>
+        <w:t xml:space="preserve"> sera la base de données communiquant avec le site mais toute les SGDB seront supportée</w:t>
+      </w:r>
+    </w:p>
+    <w:p>
+      <w:r>
+        <w:t xml:space="preserve">Frontend : </w:t>
+      </w:r>
+    </w:p>
+    <w:p>
+      <w:r>
+        <w:t xml:space="preserve">Certains composants seront </w:t>
+      </w:r>
+      <w:r>
+        <w:t>développés</w:t>
+      </w:r>
+      <w:r>
+        <w:t xml:space="preserve"> en </w:t>
+      </w:r>
+      <w:hyperlink r:id="rId9" w:history="1">
+        <w:r>
+          <w:rPr>
+            <w:rStyle w:val="Lienhypertexte"/>
+          </w:rPr>
+          <w:t>Vuejs</w:t>
+        </w:r>
+      </w:hyperlink>
+      <w:r>
+        <w:t xml:space="preserve">. </w:t>
+      </w:r>
+    </w:p>
+    <w:p>
+      <w:r>
+        <w:t>L</w:t>
+      </w:r>
+      <w:r>
+        <w:t>e reste de l’application sera développée en javascript natif</w:t>
+      </w:r>
+    </w:p>
+    <w:p>
+      <w:r>
+        <w:t xml:space="preserve">Le style utilisera la technologie </w:t>
+      </w:r>
+      <w:proofErr w:type="spellStart"/>
+      <w:r>
+        <w:t>Scss</w:t>
+      </w:r>
+      <w:proofErr w:type="spellEnd"/>
+      <w:r>
+        <w:t xml:space="preserve"> permettant de transpiler et d’organiser le </w:t>
+      </w:r>
+      <w:proofErr w:type="spellStart"/>
+      <w:r>
+        <w:t>Css</w:t>
+      </w:r>
+      <w:proofErr w:type="spellEnd"/>
+    </w:p>
+    <w:p>
+      <w:r>
+        <w:t xml:space="preserve">Méthode de paiement : Le service </w:t>
+      </w:r>
+      <w:hyperlink r:id="rId10" w:history="1">
+        <w:proofErr w:type="spellStart"/>
+        <w:r>
+          <w:rPr>
+            <w:rStyle w:val="Lienhypertexte"/>
+          </w:rPr>
+          <w:t>Stripe</w:t>
+        </w:r>
+        <w:proofErr w:type="spellEnd"/>
+      </w:hyperlink>
+      <w:r>
+        <w:t xml:space="preserve"> ou le service </w:t>
+      </w:r>
+      <w:hyperlink r:id="rId11" w:history="1">
+        <w:proofErr w:type="spellStart"/>
+        <w:r>
+          <w:rPr>
+            <w:rStyle w:val="Lienhypertexte"/>
+          </w:rPr>
+          <w:t>Adyen</w:t>
+        </w:r>
+        <w:proofErr w:type="spellEnd"/>
+      </w:hyperlink>
+      <w:r>
+        <w:t xml:space="preserve"> conviendrait parfaitement pour ce projet</w:t>
+      </w:r>
+    </w:p>
+    <w:p>
+      <w:r>
+        <w:t>Hébergement</w:t>
+      </w:r>
+      <w:r>
+        <w:t xml:space="preserve"> : Puisque c’est un </w:t>
+      </w:r>
+      <w:proofErr w:type="spellStart"/>
+      <w:r>
+        <w:t>template</w:t>
+      </w:r>
+      <w:proofErr w:type="spellEnd"/>
+      <w:r>
+        <w:t xml:space="preserve"> de base il n’y a pas d’hébergement</w:t>
+      </w:r>
+      <w:r>
+        <w:t xml:space="preserve"> mais pour les clients il sera hébergé sur un Debian avec un serveur web </w:t>
+      </w:r>
+      <w:hyperlink r:id="rId12" w:history="1">
+        <w:r>
+          <w:rPr>
+            <w:rStyle w:val="Lienhypertexte"/>
+          </w:rPr>
+          <w:t>Nginx</w:t>
+        </w:r>
+      </w:hyperlink>
+    </w:p>
+    <w:p>
+      <w:r>
+        <w:t>Hébergement</w:t>
+      </w:r>
+      <w:r>
+        <w:t xml:space="preserve"> du code source : </w:t>
+      </w:r>
+      <w:hyperlink r:id="rId13" w:history="1">
+        <w:proofErr w:type="spellStart"/>
+        <w:r>
+          <w:rPr>
+            <w:rStyle w:val="Lienhypertexte"/>
+          </w:rPr>
+          <w:t>Github</w:t>
+        </w:r>
+        <w:proofErr w:type="spellEnd"/>
+      </w:hyperlink>
+      <w:r>
+        <w:t xml:space="preserve"> est la plateforme idéale pour héberger le projet</w:t>
+      </w:r>
+    </w:p>
+    <w:p>
+      <w:r>
+        <w:br w:type="page"/>
+      </w:r>
+    </w:p>
+    <w:p>
+      <w:pPr>
+        <w:pStyle w:val="Titre2"/>
+        <w:numPr>
+          <w:ilvl w:val="0"/>
+          <w:numId w:val="8"/>
+        </w:numPr>
+      </w:pPr>
+      <w:r>
+        <w:lastRenderedPageBreak/>
+        <w:t>Arborescence</w:t>
+      </w:r>
+    </w:p>
+    <w:p/>
+    <w:p>
+      <w:pPr>
+        <w:pStyle w:val="Paragraphedeliste"/>
+        <w:numPr>
+          <w:ilvl w:val="0"/>
+          <w:numId w:val="7"/>
+        </w:numPr>
+      </w:pPr>
+      <w:proofErr w:type="spellStart"/>
+      <w:r>
+        <w:t>Homepage</w:t>
+      </w:r>
+      <w:proofErr w:type="spellEnd"/>
+    </w:p>
+    <w:p>
+      <w:pPr>
+        <w:pStyle w:val="Paragraphedeliste"/>
+        <w:numPr>
+          <w:ilvl w:val="0"/>
+          <w:numId w:val="7"/>
+        </w:numPr>
+      </w:pPr>
+      <w:r>
+        <w:t>Boutique</w:t>
+      </w:r>
+    </w:p>
+    <w:p>
+      <w:pPr>
+        <w:pStyle w:val="Paragraphedeliste"/>
+        <w:numPr>
+          <w:ilvl w:val="1"/>
+          <w:numId w:val="7"/>
+        </w:numPr>
+      </w:pPr>
+      <w:r>
+        <w:t>Catégorie</w:t>
+      </w:r>
+    </w:p>
+    <w:p>
+      <w:pPr>
+        <w:pStyle w:val="Paragraphedeliste"/>
+        <w:numPr>
+          <w:ilvl w:val="2"/>
+          <w:numId w:val="7"/>
+        </w:numPr>
+      </w:pPr>
+      <w:r>
+        <w:t>Produit</w:t>
+      </w:r>
+    </w:p>
+    <w:p>
+      <w:pPr>
+        <w:pStyle w:val="Paragraphedeliste"/>
+        <w:numPr>
+          <w:ilvl w:val="0"/>
+          <w:numId w:val="7"/>
+        </w:numPr>
+      </w:pPr>
+      <w:r>
+        <w:t>Panier*</w:t>
+      </w:r>
+    </w:p>
+    <w:p>
+      <w:pPr>
+        <w:pStyle w:val="Paragraphedeliste"/>
+        <w:numPr>
+          <w:ilvl w:val="0"/>
+          <w:numId w:val="7"/>
+        </w:numPr>
+      </w:pPr>
+      <w:r>
+        <w:t>Administration</w:t>
+      </w:r>
+      <w:r>
+        <w:t>**</w:t>
+      </w:r>
+    </w:p>
+    <w:p>
+      <w:pPr>
+        <w:pStyle w:val="Paragraphedeliste"/>
+        <w:numPr>
+          <w:ilvl w:val="1"/>
+          <w:numId w:val="7"/>
+        </w:numPr>
+        <w:rPr>
+          <w:color w:val="000000" w:themeColor="text1"/>
+        </w:rPr>
+      </w:pPr>
+      <w:r>
+        <w:rPr>
+          <w:color w:val="000000" w:themeColor="text1"/>
+        </w:rPr>
+        <w:t>Gestion catégories de produits**</w:t>
+      </w:r>
+    </w:p>
+    <w:p>
+      <w:pPr>
+        <w:pStyle w:val="Paragraphedeliste"/>
+        <w:numPr>
+          <w:ilvl w:val="1"/>
+          <w:numId w:val="7"/>
+        </w:numPr>
+        <w:rPr>
+          <w:color w:val="000000" w:themeColor="text1"/>
+        </w:rPr>
+      </w:pPr>
+      <w:r>
+        <w:rPr>
+          <w:color w:val="000000" w:themeColor="text1"/>
+        </w:rPr>
+        <w:t>Gestion des produits**</w:t>
+      </w:r>
+    </w:p>
+    <w:p>
+      <w:pPr>
+        <w:pStyle w:val="Paragraphedeliste"/>
+        <w:numPr>
+          <w:ilvl w:val="1"/>
+          <w:numId w:val="7"/>
+        </w:numPr>
+        <w:rPr>
+          <w:color w:val="000000" w:themeColor="text1"/>
+        </w:rPr>
+      </w:pPr>
+      <w:r>
+        <w:rPr>
+          <w:color w:val="000000" w:themeColor="text1"/>
+        </w:rPr>
+        <w:t>Gestion des livraisons**</w:t>
+      </w:r>
+    </w:p>
+    <w:p>
+      <w:pPr>
+        <w:pStyle w:val="Paragraphedeliste"/>
+        <w:numPr>
+          <w:ilvl w:val="1"/>
+          <w:numId w:val="7"/>
+        </w:numPr>
+        <w:rPr>
+          <w:color w:val="000000" w:themeColor="text1"/>
+        </w:rPr>
+      </w:pPr>
+      <w:r>
+        <w:rPr>
+          <w:color w:val="000000" w:themeColor="text1"/>
+        </w:rPr>
+        <w:t>Gestion de paiement**</w:t>
+      </w:r>
+    </w:p>
+    <w:p>
+      <w:pPr>
+        <w:pStyle w:val="Paragraphedeliste"/>
+        <w:numPr>
+          <w:ilvl w:val="1"/>
+          <w:numId w:val="7"/>
+        </w:numPr>
+        <w:rPr>
+          <w:color w:val="000000" w:themeColor="text1"/>
+        </w:rPr>
+      </w:pPr>
+      <w:r>
+        <w:rPr>
+          <w:color w:val="000000" w:themeColor="text1"/>
+        </w:rPr>
+        <w:t>Gestion des vendeurs**</w:t>
+      </w:r>
+    </w:p>
+    <w:p>
+      <w:pPr>
+        <w:pStyle w:val="Paragraphedeliste"/>
+        <w:numPr>
+          <w:ilvl w:val="1"/>
+          <w:numId w:val="7"/>
+        </w:numPr>
+        <w:rPr>
+          <w:color w:val="000000" w:themeColor="text1"/>
+        </w:rPr>
+      </w:pPr>
+      <w:r>
+        <w:rPr>
+          <w:color w:val="000000" w:themeColor="text1"/>
+        </w:rPr>
+        <w:t>Gestion des taxes**</w:t>
+      </w:r>
+    </w:p>
+    <w:p>
+      <w:pPr>
+        <w:pStyle w:val="Paragraphedeliste"/>
+        <w:numPr>
+          <w:ilvl w:val="1"/>
+          <w:numId w:val="7"/>
+        </w:numPr>
+        <w:rPr>
+          <w:color w:val="000000" w:themeColor="text1"/>
+        </w:rPr>
+      </w:pPr>
+      <w:r>
+        <w:rPr>
+          <w:color w:val="000000" w:themeColor="text1"/>
+        </w:rPr>
+        <w:t>Gestion des langues**</w:t>
+      </w:r>
+    </w:p>
+    <w:p>
+      <w:pPr>
+        <w:pStyle w:val="Paragraphedeliste"/>
+        <w:numPr>
+          <w:ilvl w:val="1"/>
+          <w:numId w:val="7"/>
+        </w:numPr>
+        <w:rPr>
+          <w:color w:val="000000" w:themeColor="text1"/>
+        </w:rPr>
+      </w:pPr>
+      <w:r>
+        <w:rPr>
+          <w:color w:val="000000" w:themeColor="text1"/>
+        </w:rPr>
+        <w:t>Gestion des utilisateurs**</w:t>
+      </w:r>
+    </w:p>
+    <w:p>
+      <w:pPr>
+        <w:pStyle w:val="Paragraphedeliste"/>
+        <w:numPr>
+          <w:ilvl w:val="1"/>
+          <w:numId w:val="7"/>
+        </w:numPr>
+        <w:rPr>
+          <w:color w:val="000000" w:themeColor="text1"/>
+        </w:rPr>
+      </w:pPr>
+      <w:r>
+        <w:rPr>
+          <w:color w:val="000000" w:themeColor="text1"/>
+        </w:rPr>
+        <w:t>Gestions des avis**</w:t>
+      </w:r>
+    </w:p>
+    <w:p>
+      <w:pPr>
+        <w:pStyle w:val="Paragraphedeliste"/>
+        <w:numPr>
+          <w:ilvl w:val="1"/>
+          <w:numId w:val="7"/>
+        </w:numPr>
+        <w:rPr>
+          <w:color w:val="000000" w:themeColor="text1"/>
+        </w:rPr>
+      </w:pPr>
+      <w:r>
+        <w:rPr>
+          <w:color w:val="000000" w:themeColor="text1"/>
+        </w:rPr>
+        <w:t>Gestion des inventaires**</w:t>
+      </w:r>
+    </w:p>
+    <w:p>
+      <w:pPr>
+        <w:pStyle w:val="Paragraphedeliste"/>
+        <w:numPr>
+          <w:ilvl w:val="1"/>
+          <w:numId w:val="7"/>
+        </w:numPr>
+        <w:rPr>
+          <w:color w:val="000000" w:themeColor="text1"/>
+        </w:rPr>
+      </w:pPr>
+      <w:r>
+        <w:rPr>
+          <w:color w:val="000000" w:themeColor="text1"/>
+        </w:rPr>
+        <w:t>Gestion des promotions**</w:t>
+      </w:r>
+    </w:p>
+    <w:p>
+      <w:pPr>
+        <w:pStyle w:val="Paragraphedeliste"/>
+        <w:numPr>
+          <w:ilvl w:val="1"/>
+          <w:numId w:val="7"/>
+        </w:numPr>
+        <w:rPr>
+          <w:color w:val="000000" w:themeColor="text1"/>
+        </w:rPr>
+      </w:pPr>
+      <w:r>
+        <w:rPr>
+          <w:color w:val="000000" w:themeColor="text1"/>
+        </w:rPr>
+        <w:t>Chiffres d’affaires**</w:t>
+      </w:r>
+    </w:p>
+    <w:p>
+      <w:pPr>
+        <w:pStyle w:val="Paragraphedeliste"/>
+        <w:numPr>
+          <w:ilvl w:val="1"/>
+          <w:numId w:val="7"/>
+        </w:numPr>
+        <w:rPr>
+          <w:color w:val="000000" w:themeColor="text1"/>
+        </w:rPr>
+      </w:pPr>
+      <w:r>
+        <w:rPr>
+          <w:color w:val="000000" w:themeColor="text1"/>
+        </w:rPr>
+        <w:t>Encours de livraison**</w:t>
+      </w:r>
+    </w:p>
+    <w:p>
+      <w:pPr>
+        <w:pStyle w:val="Paragraphedeliste"/>
+        <w:numPr>
+          <w:ilvl w:val="1"/>
+          <w:numId w:val="7"/>
+        </w:numPr>
+        <w:rPr>
+          <w:color w:val="000000" w:themeColor="text1"/>
+        </w:rPr>
+      </w:pPr>
+      <w:r>
+        <w:rPr>
+          <w:color w:val="000000" w:themeColor="text1"/>
+        </w:rPr>
+        <w:t>Gestion remboursement**</w:t>
+      </w:r>
+    </w:p>
+    <w:p>
+      <w:pPr>
+        <w:pStyle w:val="Paragraphedeliste"/>
+        <w:numPr>
+          <w:ilvl w:val="1"/>
+          <w:numId w:val="7"/>
+        </w:numPr>
+        <w:rPr>
+          <w:color w:val="000000" w:themeColor="text1"/>
+        </w:rPr>
+      </w:pPr>
+      <w:r>
+        <w:rPr>
+          <w:color w:val="000000" w:themeColor="text1"/>
+        </w:rPr>
+        <w:t>Gestion des devises**</w:t>
+      </w:r>
+    </w:p>
+    <w:p>
+      <w:pPr>
+        <w:pStyle w:val="Paragraphedeliste"/>
+        <w:numPr>
+          <w:ilvl w:val="0"/>
+          <w:numId w:val="7"/>
+        </w:numPr>
+        <w:rPr>
+          <w:color w:val="000000" w:themeColor="text1"/>
+        </w:rPr>
+      </w:pPr>
+      <w:r>
+        <w:rPr>
+          <w:color w:val="000000" w:themeColor="text1"/>
+        </w:rPr>
+        <w:t>Mon compte*</w:t>
+      </w:r>
+    </w:p>
+    <w:p>
+      <w:pPr>
+        <w:pStyle w:val="Paragraphedeliste"/>
+        <w:numPr>
+          <w:ilvl w:val="1"/>
+          <w:numId w:val="7"/>
+        </w:numPr>
+        <w:rPr>
+          <w:color w:val="000000" w:themeColor="text1"/>
+        </w:rPr>
+      </w:pPr>
+      <w:r>
+        <w:rPr>
+          <w:color w:val="000000" w:themeColor="text1"/>
+        </w:rPr>
+        <w:t>Personnaliser mon compte*</w:t>
+      </w:r>
+    </w:p>
+    <w:p>
+      <w:pPr>
+        <w:pStyle w:val="Paragraphedeliste"/>
+        <w:numPr>
+          <w:ilvl w:val="1"/>
+          <w:numId w:val="7"/>
+        </w:numPr>
+        <w:rPr>
+          <w:color w:val="000000" w:themeColor="text1"/>
+        </w:rPr>
+      </w:pPr>
+      <w:r>
+        <w:rPr>
+          <w:color w:val="000000" w:themeColor="text1"/>
+        </w:rPr>
+        <w:t>Historique d’achat*</w:t>
+      </w:r>
+    </w:p>
+    <w:p>
+      <w:pPr>
+        <w:pStyle w:val="Paragraphedeliste"/>
+        <w:numPr>
+          <w:ilvl w:val="1"/>
+          <w:numId w:val="7"/>
+        </w:numPr>
+        <w:rPr>
+          <w:color w:val="000000" w:themeColor="text1"/>
+        </w:rPr>
+      </w:pPr>
+      <w:r>
+        <w:rPr>
+          <w:color w:val="000000" w:themeColor="text1"/>
+        </w:rPr>
+        <w:t>Commandes en cours</w:t>
+      </w:r>
+      <w:r>
+        <w:rPr>
+          <w:color w:val="000000" w:themeColor="text1"/>
+        </w:rPr>
+        <w:t>*</w:t>
+      </w:r>
+    </w:p>
+    <w:p>
+      <w:pPr>
+        <w:pStyle w:val="Paragraphedeliste"/>
+        <w:numPr>
+          <w:ilvl w:val="1"/>
+          <w:numId w:val="7"/>
+        </w:numPr>
+        <w:rPr>
+          <w:color w:val="000000" w:themeColor="text1"/>
+        </w:rPr>
+      </w:pPr>
+      <w:r>
+        <w:rPr>
+          <w:color w:val="000000" w:themeColor="text1"/>
+        </w:rPr>
+        <w:t>Inscription</w:t>
+      </w:r>
+    </w:p>
+    <w:p>
+      <w:pPr>
+        <w:pStyle w:val="Paragraphedeliste"/>
+        <w:numPr>
+          <w:ilvl w:val="1"/>
+          <w:numId w:val="7"/>
+        </w:numPr>
+        <w:rPr>
+          <w:color w:val="000000" w:themeColor="text1"/>
+        </w:rPr>
+      </w:pPr>
+      <w:r>
+        <w:rPr>
+          <w:color w:val="000000" w:themeColor="text1"/>
+        </w:rPr>
+        <w:t>Connexion</w:t>
+      </w:r>
+    </w:p>
+    <w:p>
+      <w:r>
+        <w:t>*</w:t>
+      </w:r>
+      <w:r>
+        <w:t xml:space="preserve">utilisateur </w:t>
+      </w:r>
+      <w:r>
+        <w:t>authentifié</w:t>
+      </w:r>
+    </w:p>
+    <w:p>
+      <w:r>
+        <w:t>**</w:t>
+      </w:r>
+      <w:r>
+        <w:t xml:space="preserve">utilisateur </w:t>
+      </w:r>
+      <w:r>
+        <w:t>administrateu</w:t>
+      </w:r>
+      <w:r>
+        <w:t>r</w:t>
+      </w:r>
+    </w:p>
+    <w:p/>
+    <w:p/>
+    <w:p>
+      <w:r>
+        <w:t xml:space="preserve">Ps : en ce qui concerne la requête avec un </w:t>
+      </w:r>
+      <w:proofErr w:type="spellStart"/>
+      <w:r>
+        <w:t>inner</w:t>
+      </w:r>
+      <w:proofErr w:type="spellEnd"/>
+      <w:r>
+        <w:t xml:space="preserve"> </w:t>
+      </w:r>
+      <w:proofErr w:type="spellStart"/>
+      <w:r>
+        <w:t>join</w:t>
+      </w:r>
+      <w:proofErr w:type="spellEnd"/>
+      <w:r>
+        <w:t xml:space="preserve"> je voulais avoir un panier presque fonctionnel, voilà a quoi ressemble la requête :</w:t>
+      </w:r>
+    </w:p>
+    <w:p/>
+    <w:p>
+      <w:r>
+        <w:drawing>
+          <wp:inline distT="0" distB="0" distL="0" distR="0" wp14:anchorId="4273B130" wp14:editId="5AAD3213">
+            <wp:extent cx="5760720" cy="593090"/>
+            <wp:effectExtent l="0" t="0" r="0" b="0"/>
+            <wp:docPr id="1" name="Image 1"/>
+            <wp:cNvGraphicFramePr>
+              <a:graphicFrameLocks xmlns:a="http://schemas.openxmlformats.org/drawingml/2006/main" noChangeAspect="1"/>
+            </wp:cNvGraphicFramePr>
+            <a:graphic xmlns:a="http://schemas.openxmlformats.org/drawingml/2006/main">
+              <a:graphicData uri="http://schemas.openxmlformats.org/drawingml/2006/picture">
+                <pic:pic xmlns:pic="http://schemas.openxmlformats.org/drawingml/2006/picture">
+                  <pic:nvPicPr>
+                    <pic:cNvPr id="1" name=""/>
+                    <pic:cNvPicPr/>
+                  </pic:nvPicPr>
+                  <pic:blipFill>
+                    <a:blip r:embed="rId14"/>
                     <a:stretch>
                       <a:fillRect/>
                     </a:stretch>
@@ -905,7 +1668,7 @@
                   <pic:spPr>
                     <a:xfrm>
                       <a:off x="0" y="0"/>
-                      <a:ext cx="2009219" cy="6923503"/>
+                      <a:ext cx="5760720" cy="593090"/>
                     </a:xfrm>
                     <a:prstGeom prst="rect">
                       <a:avLst/>
@@ -916,787 +1679,6 @@
             </a:graphic>
           </wp:inline>
         </w:drawing>
-      </w:r>
-      <w:r>
-        <w:rPr>
-          <w:noProof/>
-        </w:rPr>
-        <w:drawing>
-          <wp:inline distT="0" distB="0" distL="0" distR="0" wp14:anchorId="488D4CA3" wp14:editId="0877386B">
-            <wp:extent cx="1711168" cy="6872160"/>
-            <wp:effectExtent l="0" t="0" r="3810" b="5080"/>
-            <wp:docPr id="6" name="Image 6"/>
-            <wp:cNvGraphicFramePr>
-              <a:graphicFrameLocks xmlns:a="http://schemas.openxmlformats.org/drawingml/2006/main" noChangeAspect="1"/>
-            </wp:cNvGraphicFramePr>
-            <a:graphic xmlns:a="http://schemas.openxmlformats.org/drawingml/2006/main">
-              <a:graphicData uri="http://schemas.openxmlformats.org/drawingml/2006/picture">
-                <pic:pic xmlns:pic="http://schemas.openxmlformats.org/drawingml/2006/picture">
-                  <pic:nvPicPr>
-                    <pic:cNvPr id="6" name="Image 6"/>
-                    <pic:cNvPicPr/>
-                  </pic:nvPicPr>
-                  <pic:blipFill>
-                    <a:blip r:embed="rId8" cstate="print">
-                      <a:extLst>
-                        <a:ext uri="{28A0092B-C50C-407E-A947-70E740481C1C}">
-                          <a14:useLocalDpi xmlns:a14="http://schemas.microsoft.com/office/drawing/2010/main" val="0"/>
-                        </a:ext>
-                      </a:extLst>
-                    </a:blip>
-                    <a:stretch>
-                      <a:fillRect/>
-                    </a:stretch>
-                  </pic:blipFill>
-                  <pic:spPr>
-                    <a:xfrm>
-                      <a:off x="0" y="0"/>
-                      <a:ext cx="1726572" cy="6934025"/>
-                    </a:xfrm>
-                    <a:prstGeom prst="rect">
-                      <a:avLst/>
-                    </a:prstGeom>
-                  </pic:spPr>
-                </pic:pic>
-              </a:graphicData>
-            </a:graphic>
-          </wp:inline>
-        </w:drawing>
-      </w:r>
-      <w:r>
-        <w:rPr>
-          <w:noProof/>
-        </w:rPr>
-        <w:drawing>
-          <wp:inline distT="0" distB="0" distL="0" distR="0" wp14:anchorId="6B4E4863" wp14:editId="0559012C">
-            <wp:extent cx="1845954" cy="517118"/>
-            <wp:effectExtent l="0" t="0" r="1905" b="0"/>
-            <wp:docPr id="7" name="Image 7"/>
-            <wp:cNvGraphicFramePr>
-              <a:graphicFrameLocks xmlns:a="http://schemas.openxmlformats.org/drawingml/2006/main" noChangeAspect="1"/>
-            </wp:cNvGraphicFramePr>
-            <a:graphic xmlns:a="http://schemas.openxmlformats.org/drawingml/2006/main">
-              <a:graphicData uri="http://schemas.openxmlformats.org/drawingml/2006/picture">
-                <pic:pic xmlns:pic="http://schemas.openxmlformats.org/drawingml/2006/picture">
-                  <pic:nvPicPr>
-                    <pic:cNvPr id="7" name="Image 7"/>
-                    <pic:cNvPicPr/>
-                  </pic:nvPicPr>
-                  <pic:blipFill>
-                    <a:blip r:embed="rId9" cstate="print">
-                      <a:extLst>
-                        <a:ext uri="{28A0092B-C50C-407E-A947-70E740481C1C}">
-                          <a14:useLocalDpi xmlns:a14="http://schemas.microsoft.com/office/drawing/2010/main" val="0"/>
-                        </a:ext>
-                      </a:extLst>
-                    </a:blip>
-                    <a:stretch>
-                      <a:fillRect/>
-                    </a:stretch>
-                  </pic:blipFill>
-                  <pic:spPr>
-                    <a:xfrm>
-                      <a:off x="0" y="0"/>
-                      <a:ext cx="1929611" cy="540553"/>
-                    </a:xfrm>
-                    <a:prstGeom prst="rect">
-                      <a:avLst/>
-                    </a:prstGeom>
-                  </pic:spPr>
-                </pic:pic>
-              </a:graphicData>
-            </a:graphic>
-          </wp:inline>
-        </w:drawing>
-      </w:r>
-      <w:r>
-        <w:br w:type="page"/>
-      </w:r>
-    </w:p>
-    <w:p>
-      <w:pPr>
-        <w:pStyle w:val="Titre2"/>
-        <w:numPr>
-          <w:ilvl w:val="0"/>
-          <w:numId w:val="8"/>
-        </w:numPr>
-      </w:pPr>
-      <w:r>
-        <w:lastRenderedPageBreak/>
-        <w:t>Contraintes techniques</w:t>
-      </w:r>
-    </w:p>
-    <w:p>
-      <w:r>
-        <w:t>Langages utilisés :</w:t>
-      </w:r>
-      <w:r>
-        <w:br/>
-        <w:t xml:space="preserve">Backend : L’application sera développée en PHP (version 8) avec le </w:t>
-      </w:r>
-      <w:proofErr w:type="spellStart"/>
-      <w:r>
-        <w:t>framework</w:t>
-      </w:r>
-      <w:proofErr w:type="spellEnd"/>
-      <w:r>
-        <w:t xml:space="preserve"> </w:t>
-      </w:r>
-      <w:hyperlink r:id="rId10" w:history="1">
-        <w:proofErr w:type="spellStart"/>
-        <w:r>
-          <w:rPr>
-            <w:rStyle w:val="Lienhypertexte"/>
-          </w:rPr>
-          <w:t>Laravel</w:t>
-        </w:r>
-        <w:proofErr w:type="spellEnd"/>
-      </w:hyperlink>
-    </w:p>
-    <w:p>
-      <w:r>
-        <w:t xml:space="preserve">SGDB : </w:t>
-      </w:r>
-      <w:proofErr w:type="spellStart"/>
-      <w:r>
-        <w:t>Mysql</w:t>
-      </w:r>
-      <w:proofErr w:type="spellEnd"/>
-      <w:r>
-        <w:t xml:space="preserve"> sera la base de données communiquant avec le site mais toute les SGDB seront supportée</w:t>
-      </w:r>
-    </w:p>
-    <w:p>
-      <w:r>
-        <w:t xml:space="preserve">Frontend : </w:t>
-      </w:r>
-    </w:p>
-    <w:p>
-      <w:r>
-        <w:t xml:space="preserve">Certains composants seront </w:t>
-      </w:r>
-      <w:r>
-        <w:t>développés</w:t>
-      </w:r>
-      <w:r>
-        <w:t xml:space="preserve"> en </w:t>
-      </w:r>
-      <w:hyperlink r:id="rId11" w:history="1">
-        <w:r>
-          <w:rPr>
-            <w:rStyle w:val="Lienhypertexte"/>
-          </w:rPr>
-          <w:t>Vuejs</w:t>
-        </w:r>
-      </w:hyperlink>
-      <w:r>
-        <w:t xml:space="preserve">. </w:t>
-      </w:r>
-    </w:p>
-    <w:p>
-      <w:r>
-        <w:t>L</w:t>
-      </w:r>
-      <w:r>
-        <w:t>e reste de l’application sera développée en javascript natif</w:t>
-      </w:r>
-    </w:p>
-    <w:p>
-      <w:r>
-        <w:t xml:space="preserve">Le style utilisera la technologie </w:t>
-      </w:r>
-      <w:proofErr w:type="spellStart"/>
-      <w:r>
-        <w:t>Scss</w:t>
-      </w:r>
-      <w:proofErr w:type="spellEnd"/>
-      <w:r>
-        <w:t xml:space="preserve"> permettant de transpiler et d’organiser le </w:t>
-      </w:r>
-      <w:proofErr w:type="spellStart"/>
-      <w:r>
-        <w:t>Css</w:t>
-      </w:r>
-      <w:proofErr w:type="spellEnd"/>
-    </w:p>
-    <w:p>
-      <w:r>
-        <w:t xml:space="preserve">Méthode de paiement : Le service </w:t>
-      </w:r>
-      <w:hyperlink r:id="rId12" w:history="1">
-        <w:proofErr w:type="spellStart"/>
-        <w:r>
-          <w:rPr>
-            <w:rStyle w:val="Lienhypertexte"/>
-          </w:rPr>
-          <w:t>Stripe</w:t>
-        </w:r>
-        <w:proofErr w:type="spellEnd"/>
-      </w:hyperlink>
-      <w:r>
-        <w:t xml:space="preserve"> ou le service </w:t>
-      </w:r>
-      <w:hyperlink r:id="rId13" w:history="1">
-        <w:proofErr w:type="spellStart"/>
-        <w:r>
-          <w:rPr>
-            <w:rStyle w:val="Lienhypertexte"/>
-          </w:rPr>
-          <w:t>Adyen</w:t>
-        </w:r>
-        <w:proofErr w:type="spellEnd"/>
-      </w:hyperlink>
-      <w:r>
-        <w:t xml:space="preserve"> conviendrait parfaitement pour ce projet</w:t>
-      </w:r>
-    </w:p>
-    <w:p>
-      <w:r>
-        <w:t>Hébergement</w:t>
-      </w:r>
-      <w:r>
-        <w:t xml:space="preserve"> : Puisque c’est un </w:t>
-      </w:r>
-      <w:proofErr w:type="spellStart"/>
-      <w:r>
-        <w:t>template</w:t>
-      </w:r>
-      <w:proofErr w:type="spellEnd"/>
-      <w:r>
-        <w:t xml:space="preserve"> de base il n’y a pas d’hébergement</w:t>
-      </w:r>
-      <w:r>
-        <w:t xml:space="preserve"> mais pour les clients il sera hébergé sur un Debian avec un serveur web </w:t>
-      </w:r>
-      <w:hyperlink r:id="rId14" w:history="1">
-        <w:r>
-          <w:rPr>
-            <w:rStyle w:val="Lienhypertexte"/>
-          </w:rPr>
-          <w:t>Nginx</w:t>
-        </w:r>
-      </w:hyperlink>
-    </w:p>
-    <w:p>
-      <w:r>
-        <w:t>Hébergement</w:t>
-      </w:r>
-      <w:r>
-        <w:t xml:space="preserve"> du code source : </w:t>
-      </w:r>
-      <w:hyperlink r:id="rId15" w:history="1">
-        <w:proofErr w:type="spellStart"/>
-        <w:r>
-          <w:rPr>
-            <w:rStyle w:val="Lienhypertexte"/>
-          </w:rPr>
-          <w:t>Github</w:t>
-        </w:r>
-        <w:proofErr w:type="spellEnd"/>
-      </w:hyperlink>
-      <w:r>
-        <w:t xml:space="preserve"> est la plateforme idéale pour héberger le projet</w:t>
-      </w:r>
-    </w:p>
-    <w:p>
-      <w:r>
-        <w:br w:type="page"/>
-      </w:r>
-    </w:p>
-    <w:p>
-      <w:pPr>
-        <w:pStyle w:val="Titre2"/>
-      </w:pPr>
-      <w:r>
-        <w:lastRenderedPageBreak/>
-        <w:t>Arborescence</w:t>
-      </w:r>
-    </w:p>
-    <w:p/>
-    <w:p>
-      <w:pPr>
-        <w:pStyle w:val="Paragraphedeliste"/>
-        <w:numPr>
-          <w:ilvl w:val="0"/>
-          <w:numId w:val="7"/>
-        </w:numPr>
-      </w:pPr>
-      <w:proofErr w:type="spellStart"/>
-      <w:r>
-        <w:t>Homepage</w:t>
-      </w:r>
-      <w:proofErr w:type="spellEnd"/>
-    </w:p>
-    <w:p>
-      <w:pPr>
-        <w:pStyle w:val="Paragraphedeliste"/>
-        <w:numPr>
-          <w:ilvl w:val="0"/>
-          <w:numId w:val="7"/>
-        </w:numPr>
-      </w:pPr>
-      <w:r>
-        <w:t>Boutique</w:t>
-      </w:r>
-    </w:p>
-    <w:p>
-      <w:pPr>
-        <w:pStyle w:val="Paragraphedeliste"/>
-        <w:numPr>
-          <w:ilvl w:val="1"/>
-          <w:numId w:val="7"/>
-        </w:numPr>
-      </w:pPr>
-      <w:r>
-        <w:t>Catégorie</w:t>
-      </w:r>
-    </w:p>
-    <w:p>
-      <w:pPr>
-        <w:pStyle w:val="Paragraphedeliste"/>
-        <w:numPr>
-          <w:ilvl w:val="2"/>
-          <w:numId w:val="7"/>
-        </w:numPr>
-      </w:pPr>
-      <w:r>
-        <w:t>Produit</w:t>
-      </w:r>
-    </w:p>
-    <w:p>
-      <w:pPr>
-        <w:pStyle w:val="Paragraphedeliste"/>
-        <w:numPr>
-          <w:ilvl w:val="0"/>
-          <w:numId w:val="7"/>
-        </w:numPr>
-      </w:pPr>
-      <w:r>
-        <w:t>Panier*</w:t>
-      </w:r>
-    </w:p>
-    <w:p>
-      <w:pPr>
-        <w:pStyle w:val="Paragraphedeliste"/>
-        <w:numPr>
-          <w:ilvl w:val="0"/>
-          <w:numId w:val="7"/>
-        </w:numPr>
-      </w:pPr>
-      <w:r>
-        <w:t>Administration</w:t>
-      </w:r>
-      <w:r>
-        <w:t>**</w:t>
-      </w:r>
-    </w:p>
-    <w:p>
-      <w:pPr>
-        <w:pStyle w:val="Paragraphedeliste"/>
-        <w:numPr>
-          <w:ilvl w:val="1"/>
-          <w:numId w:val="7"/>
-        </w:numPr>
-        <w:rPr>
-          <w:color w:val="000000" w:themeColor="text1"/>
-        </w:rPr>
-      </w:pPr>
-      <w:r>
-        <w:rPr>
-          <w:color w:val="000000" w:themeColor="text1"/>
-        </w:rPr>
-        <w:t>Gestion catégories de produits**</w:t>
-      </w:r>
-    </w:p>
-    <w:p>
-      <w:pPr>
-        <w:pStyle w:val="Paragraphedeliste"/>
-        <w:numPr>
-          <w:ilvl w:val="1"/>
-          <w:numId w:val="7"/>
-        </w:numPr>
-        <w:rPr>
-          <w:color w:val="000000" w:themeColor="text1"/>
-        </w:rPr>
-      </w:pPr>
-      <w:r>
-        <w:rPr>
-          <w:color w:val="000000" w:themeColor="text1"/>
-        </w:rPr>
-        <w:t>Gestion des produits**</w:t>
-      </w:r>
-    </w:p>
-    <w:p>
-      <w:pPr>
-        <w:pStyle w:val="Paragraphedeliste"/>
-        <w:numPr>
-          <w:ilvl w:val="1"/>
-          <w:numId w:val="7"/>
-        </w:numPr>
-        <w:rPr>
-          <w:color w:val="000000" w:themeColor="text1"/>
-        </w:rPr>
-      </w:pPr>
-      <w:r>
-        <w:rPr>
-          <w:color w:val="000000" w:themeColor="text1"/>
-        </w:rPr>
-        <w:t>Gestion des livraisons**</w:t>
-      </w:r>
-    </w:p>
-    <w:p>
-      <w:pPr>
-        <w:pStyle w:val="Paragraphedeliste"/>
-        <w:numPr>
-          <w:ilvl w:val="1"/>
-          <w:numId w:val="7"/>
-        </w:numPr>
-        <w:rPr>
-          <w:color w:val="000000" w:themeColor="text1"/>
-        </w:rPr>
-      </w:pPr>
-      <w:r>
-        <w:rPr>
-          <w:color w:val="000000" w:themeColor="text1"/>
-        </w:rPr>
-        <w:t>Gestion de paiement**</w:t>
-      </w:r>
-    </w:p>
-    <w:p>
-      <w:pPr>
-        <w:pStyle w:val="Paragraphedeliste"/>
-        <w:numPr>
-          <w:ilvl w:val="1"/>
-          <w:numId w:val="7"/>
-        </w:numPr>
-        <w:rPr>
-          <w:color w:val="000000" w:themeColor="text1"/>
-        </w:rPr>
-      </w:pPr>
-      <w:r>
-        <w:rPr>
-          <w:color w:val="000000" w:themeColor="text1"/>
-        </w:rPr>
-        <w:t>Gestion des vendeurs**</w:t>
-      </w:r>
-    </w:p>
-    <w:p>
-      <w:pPr>
-        <w:pStyle w:val="Paragraphedeliste"/>
-        <w:numPr>
-          <w:ilvl w:val="1"/>
-          <w:numId w:val="7"/>
-        </w:numPr>
-        <w:rPr>
-          <w:color w:val="000000" w:themeColor="text1"/>
-        </w:rPr>
-      </w:pPr>
-      <w:r>
-        <w:rPr>
-          <w:color w:val="000000" w:themeColor="text1"/>
-        </w:rPr>
-        <w:t>Gestion des taxes**</w:t>
-      </w:r>
-    </w:p>
-    <w:p>
-      <w:pPr>
-        <w:pStyle w:val="Paragraphedeliste"/>
-        <w:numPr>
-          <w:ilvl w:val="1"/>
-          <w:numId w:val="7"/>
-        </w:numPr>
-        <w:rPr>
-          <w:color w:val="000000" w:themeColor="text1"/>
-        </w:rPr>
-      </w:pPr>
-      <w:r>
-        <w:rPr>
-          <w:color w:val="000000" w:themeColor="text1"/>
-        </w:rPr>
-        <w:t>Gestion des langues**</w:t>
-      </w:r>
-    </w:p>
-    <w:p>
-      <w:pPr>
-        <w:pStyle w:val="Paragraphedeliste"/>
-        <w:numPr>
-          <w:ilvl w:val="1"/>
-          <w:numId w:val="7"/>
-        </w:numPr>
-        <w:rPr>
-          <w:color w:val="000000" w:themeColor="text1"/>
-        </w:rPr>
-      </w:pPr>
-      <w:r>
-        <w:rPr>
-          <w:color w:val="000000" w:themeColor="text1"/>
-        </w:rPr>
-        <w:t>Gestion des utilisateurs**</w:t>
-      </w:r>
-    </w:p>
-    <w:p>
-      <w:pPr>
-        <w:pStyle w:val="Paragraphedeliste"/>
-        <w:numPr>
-          <w:ilvl w:val="1"/>
-          <w:numId w:val="7"/>
-        </w:numPr>
-        <w:rPr>
-          <w:color w:val="000000" w:themeColor="text1"/>
-        </w:rPr>
-      </w:pPr>
-      <w:r>
-        <w:rPr>
-          <w:color w:val="000000" w:themeColor="text1"/>
-        </w:rPr>
-        <w:t>Gestions des avis**</w:t>
-      </w:r>
-    </w:p>
-    <w:p>
-      <w:pPr>
-        <w:pStyle w:val="Paragraphedeliste"/>
-        <w:numPr>
-          <w:ilvl w:val="1"/>
-          <w:numId w:val="7"/>
-        </w:numPr>
-        <w:rPr>
-          <w:color w:val="000000" w:themeColor="text1"/>
-        </w:rPr>
-      </w:pPr>
-      <w:r>
-        <w:rPr>
-          <w:color w:val="000000" w:themeColor="text1"/>
-        </w:rPr>
-        <w:t>Gestion des inventaires**</w:t>
-      </w:r>
-    </w:p>
-    <w:p>
-      <w:pPr>
-        <w:pStyle w:val="Paragraphedeliste"/>
-        <w:numPr>
-          <w:ilvl w:val="1"/>
-          <w:numId w:val="7"/>
-        </w:numPr>
-        <w:rPr>
-          <w:color w:val="000000" w:themeColor="text1"/>
-        </w:rPr>
-      </w:pPr>
-      <w:r>
-        <w:rPr>
-          <w:color w:val="000000" w:themeColor="text1"/>
-        </w:rPr>
-        <w:t>Gestion des promotions**</w:t>
-      </w:r>
-    </w:p>
-    <w:p>
-      <w:pPr>
-        <w:pStyle w:val="Paragraphedeliste"/>
-        <w:numPr>
-          <w:ilvl w:val="1"/>
-          <w:numId w:val="7"/>
-        </w:numPr>
-        <w:rPr>
-          <w:color w:val="000000" w:themeColor="text1"/>
-        </w:rPr>
-      </w:pPr>
-      <w:r>
-        <w:rPr>
-          <w:color w:val="000000" w:themeColor="text1"/>
-        </w:rPr>
-        <w:t>Chiffres d’affaires**</w:t>
-      </w:r>
-    </w:p>
-    <w:p>
-      <w:pPr>
-        <w:pStyle w:val="Paragraphedeliste"/>
-        <w:numPr>
-          <w:ilvl w:val="1"/>
-          <w:numId w:val="7"/>
-        </w:numPr>
-        <w:rPr>
-          <w:color w:val="000000" w:themeColor="text1"/>
-        </w:rPr>
-      </w:pPr>
-      <w:r>
-        <w:rPr>
-          <w:color w:val="000000" w:themeColor="text1"/>
-        </w:rPr>
-        <w:t>Encours de livraison**</w:t>
-      </w:r>
-    </w:p>
-    <w:p>
-      <w:pPr>
-        <w:pStyle w:val="Paragraphedeliste"/>
-        <w:numPr>
-          <w:ilvl w:val="1"/>
-          <w:numId w:val="7"/>
-        </w:numPr>
-        <w:rPr>
-          <w:color w:val="000000" w:themeColor="text1"/>
-        </w:rPr>
-      </w:pPr>
-      <w:r>
-        <w:rPr>
-          <w:color w:val="000000" w:themeColor="text1"/>
-        </w:rPr>
-        <w:t>Gestion remboursement**</w:t>
-      </w:r>
-    </w:p>
-    <w:p>
-      <w:pPr>
-        <w:pStyle w:val="Paragraphedeliste"/>
-        <w:numPr>
-          <w:ilvl w:val="1"/>
-          <w:numId w:val="7"/>
-        </w:numPr>
-        <w:rPr>
-          <w:color w:val="000000" w:themeColor="text1"/>
-        </w:rPr>
-      </w:pPr>
-      <w:r>
-        <w:rPr>
-          <w:color w:val="000000" w:themeColor="text1"/>
-        </w:rPr>
-        <w:t>Gestion des devises**</w:t>
-      </w:r>
-    </w:p>
-    <w:p>
-      <w:pPr>
-        <w:pStyle w:val="Paragraphedeliste"/>
-        <w:numPr>
-          <w:ilvl w:val="0"/>
-          <w:numId w:val="7"/>
-        </w:numPr>
-        <w:rPr>
-          <w:color w:val="000000" w:themeColor="text1"/>
-        </w:rPr>
-      </w:pPr>
-      <w:r>
-        <w:rPr>
-          <w:color w:val="000000" w:themeColor="text1"/>
-        </w:rPr>
-        <w:t>Mon compte*</w:t>
-      </w:r>
-    </w:p>
-    <w:p>
-      <w:pPr>
-        <w:pStyle w:val="Paragraphedeliste"/>
-        <w:numPr>
-          <w:ilvl w:val="1"/>
-          <w:numId w:val="7"/>
-        </w:numPr>
-        <w:rPr>
-          <w:color w:val="000000" w:themeColor="text1"/>
-        </w:rPr>
-      </w:pPr>
-      <w:r>
-        <w:rPr>
-          <w:color w:val="000000" w:themeColor="text1"/>
-        </w:rPr>
-        <w:t>Personnaliser mon compte*</w:t>
-      </w:r>
-    </w:p>
-    <w:p>
-      <w:pPr>
-        <w:pStyle w:val="Paragraphedeliste"/>
-        <w:numPr>
-          <w:ilvl w:val="1"/>
-          <w:numId w:val="7"/>
-        </w:numPr>
-        <w:rPr>
-          <w:color w:val="000000" w:themeColor="text1"/>
-        </w:rPr>
-      </w:pPr>
-      <w:r>
-        <w:rPr>
-          <w:color w:val="000000" w:themeColor="text1"/>
-        </w:rPr>
-        <w:t>Historique d’achat*</w:t>
-      </w:r>
-    </w:p>
-    <w:p>
-      <w:pPr>
-        <w:pStyle w:val="Paragraphedeliste"/>
-        <w:numPr>
-          <w:ilvl w:val="1"/>
-          <w:numId w:val="7"/>
-        </w:numPr>
-        <w:rPr>
-          <w:color w:val="000000" w:themeColor="text1"/>
-        </w:rPr>
-      </w:pPr>
-      <w:r>
-        <w:rPr>
-          <w:color w:val="000000" w:themeColor="text1"/>
-        </w:rPr>
-        <w:t>Commandes en cours</w:t>
-      </w:r>
-      <w:r>
-        <w:rPr>
-          <w:color w:val="000000" w:themeColor="text1"/>
-        </w:rPr>
-        <w:t>*</w:t>
-      </w:r>
-    </w:p>
-    <w:p>
-      <w:pPr>
-        <w:pStyle w:val="Paragraphedeliste"/>
-        <w:numPr>
-          <w:ilvl w:val="1"/>
-          <w:numId w:val="7"/>
-        </w:numPr>
-        <w:rPr>
-          <w:color w:val="000000" w:themeColor="text1"/>
-        </w:rPr>
-      </w:pPr>
-      <w:r>
-        <w:rPr>
-          <w:color w:val="000000" w:themeColor="text1"/>
-        </w:rPr>
-        <w:t>Inscription</w:t>
-      </w:r>
-    </w:p>
-    <w:p>
-      <w:pPr>
-        <w:pStyle w:val="Paragraphedeliste"/>
-        <w:numPr>
-          <w:ilvl w:val="1"/>
-          <w:numId w:val="7"/>
-        </w:numPr>
-        <w:rPr>
-          <w:color w:val="000000" w:themeColor="text1"/>
-        </w:rPr>
-      </w:pPr>
-      <w:r>
-        <w:rPr>
-          <w:color w:val="000000" w:themeColor="text1"/>
-        </w:rPr>
-        <w:t>Connexion</w:t>
-      </w:r>
-    </w:p>
-    <w:p>
-      <w:r>
-        <w:t>*</w:t>
-      </w:r>
-      <w:r>
-        <w:t xml:space="preserve">utilisateur </w:t>
-      </w:r>
-      <w:r>
-        <w:t>authentifié</w:t>
-      </w:r>
-    </w:p>
-    <w:p>
-      <w:r>
-        <w:t>**</w:t>
-      </w:r>
-      <w:r>
-        <w:t xml:space="preserve">utilisateur </w:t>
-      </w:r>
-      <w:r>
-        <w:t>administrateu</w:t>
-      </w:r>
-      <w:r>
-        <w:t>r</w:t>
       </w:r>
     </w:p>
     <w:sectPr>

</xml_diff>